<commit_message>
błąd który sirant odkrył
</commit_message>
<xml_diff>
--- a/generator/sample_pj.docx
+++ b/generator/sample_pj.docx
@@ -24,23 +24,7 @@
           <w:sz w:val="16"/>
           <w:szCs w:val="16"/>
         </w:rPr>
-        <w:t xml:space="preserve">{{ </w:t>
-      </w:r>
-      <w:proofErr w:type="spellStart"/>
-      <w:r>
-        <w:rPr>
-          <w:sz w:val="16"/>
-          <w:szCs w:val="16"/>
-        </w:rPr>
-        <w:t>stopien</w:t>
-      </w:r>
-      <w:proofErr w:type="spellEnd"/>
-      <w:r>
-        <w:rPr>
-          <w:sz w:val="16"/>
-          <w:szCs w:val="16"/>
-        </w:rPr>
-        <w:t xml:space="preserve"> }}</w:t>
+        <w:t>{{ stopien }}</w:t>
       </w:r>
       <w:r>
         <w:rPr>
@@ -54,23 +38,7 @@
           <w:sz w:val="16"/>
           <w:szCs w:val="16"/>
         </w:rPr>
-        <w:t xml:space="preserve">{{ </w:t>
-      </w:r>
-      <w:proofErr w:type="spellStart"/>
-      <w:r>
-        <w:rPr>
-          <w:sz w:val="16"/>
-          <w:szCs w:val="16"/>
-        </w:rPr>
-        <w:t>imie</w:t>
-      </w:r>
-      <w:proofErr w:type="spellEnd"/>
-      <w:r>
-        <w:rPr>
-          <w:sz w:val="16"/>
-          <w:szCs w:val="16"/>
-        </w:rPr>
-        <w:t xml:space="preserve"> }}</w:t>
+        <w:t>{{ imie }}</w:t>
       </w:r>
       <w:r>
         <w:rPr>
@@ -107,7 +75,6 @@
         </w:rPr>
         <w:t xml:space="preserve">Warszawa, dnia {{ </w:t>
       </w:r>
-      <w:proofErr w:type="spellStart"/>
       <w:r>
         <w:rPr>
           <w:sz w:val="16"/>
@@ -115,7 +82,6 @@
         </w:rPr>
         <w:t>data_przed</w:t>
       </w:r>
-      <w:proofErr w:type="spellEnd"/>
       <w:r>
         <w:rPr>
           <w:sz w:val="16"/>
@@ -218,21 +184,12 @@
         </w:rPr>
         <w:t>{{ pluton }}</w:t>
       </w:r>
-      <w:proofErr w:type="spellStart"/>
-      <w:r>
-        <w:rPr>
-          <w:sz w:val="16"/>
-          <w:szCs w:val="16"/>
-        </w:rPr>
-        <w:t>pl</w:t>
-      </w:r>
-      <w:proofErr w:type="spellEnd"/>
-      <w:r>
-        <w:rPr>
-          <w:sz w:val="16"/>
-          <w:szCs w:val="16"/>
-        </w:rPr>
-        <w:t>/5kmp/2BS</w:t>
+      <w:r>
+        <w:rPr>
+          <w:sz w:val="16"/>
+          <w:szCs w:val="16"/>
+        </w:rPr>
+        <w:t>pl/5kmp/2BS</w:t>
       </w:r>
     </w:p>
     <w:p>
@@ -419,25 +376,7 @@
           <w:sz w:val="16"/>
           <w:szCs w:val="16"/>
         </w:rPr>
-        <w:t xml:space="preserve">{{ </w:t>
-      </w:r>
-      <w:proofErr w:type="spellStart"/>
-      <w:r>
-        <w:rPr>
-          <w:bCs/>
-          <w:sz w:val="16"/>
-          <w:szCs w:val="16"/>
-        </w:rPr>
-        <w:t>data_wyjazdu</w:t>
-      </w:r>
-      <w:proofErr w:type="spellEnd"/>
-      <w:r>
-        <w:rPr>
-          <w:bCs/>
-          <w:sz w:val="16"/>
-          <w:szCs w:val="16"/>
-        </w:rPr>
-        <w:t xml:space="preserve"> }}</w:t>
+        <w:t>{{ data_wyjazdu }}</w:t>
       </w:r>
       <w:r>
         <w:rPr>
@@ -456,25 +395,7 @@
           <w:sz w:val="16"/>
           <w:szCs w:val="16"/>
         </w:rPr>
-        <w:t xml:space="preserve">{{ </w:t>
-      </w:r>
-      <w:proofErr w:type="spellStart"/>
-      <w:r>
-        <w:rPr>
-          <w:bCs/>
-          <w:sz w:val="16"/>
-          <w:szCs w:val="16"/>
-        </w:rPr>
-        <w:t>data_powrotu</w:t>
-      </w:r>
-      <w:proofErr w:type="spellEnd"/>
-      <w:r>
-        <w:rPr>
-          <w:bCs/>
-          <w:sz w:val="16"/>
-          <w:szCs w:val="16"/>
-        </w:rPr>
-        <w:t xml:space="preserve"> }}</w:t>
+        <w:t>{{ data_powrotu }}</w:t>
       </w:r>
       <w:r>
         <w:rPr>
@@ -514,16 +435,7 @@
           <w:sz w:val="16"/>
           <w:szCs w:val="16"/>
         </w:rPr>
-        <w:t xml:space="preserve">{{ </w:t>
-      </w:r>
-      <w:proofErr w:type="spellStart"/>
-      <w:r>
-        <w:rPr>
-          <w:bCs/>
-          <w:sz w:val="16"/>
-          <w:szCs w:val="16"/>
-        </w:rPr>
-        <w:t>miesi</w:t>
+        <w:t>{{ miesi</w:t>
       </w:r>
       <w:r>
         <w:rPr>
@@ -539,16 +451,7 @@
           <w:sz w:val="16"/>
           <w:szCs w:val="16"/>
         </w:rPr>
-        <w:t>c</w:t>
-      </w:r>
-      <w:proofErr w:type="spellEnd"/>
-      <w:r>
-        <w:rPr>
-          <w:bCs/>
-          <w:sz w:val="16"/>
-          <w:szCs w:val="16"/>
-        </w:rPr>
-        <w:t xml:space="preserve"> }}</w:t>
+        <w:t>c }}</w:t>
       </w:r>
       <w:r>
         <w:rPr>
@@ -564,25 +467,7 @@
           <w:sz w:val="16"/>
           <w:szCs w:val="16"/>
         </w:rPr>
-        <w:t xml:space="preserve">{{ </w:t>
-      </w:r>
-      <w:proofErr w:type="spellStart"/>
-      <w:r>
-        <w:rPr>
-          <w:bCs/>
-          <w:sz w:val="16"/>
-          <w:szCs w:val="16"/>
-        </w:rPr>
-        <w:t>miejscowosc</w:t>
-      </w:r>
-      <w:proofErr w:type="spellEnd"/>
-      <w:r>
-        <w:rPr>
-          <w:bCs/>
-          <w:sz w:val="16"/>
-          <w:szCs w:val="16"/>
-        </w:rPr>
-        <w:t xml:space="preserve"> }}</w:t>
+        <w:t>{{ miejscowosc }}</w:t>
       </w:r>
       <w:r>
         <w:rPr>
@@ -598,25 +483,7 @@
           <w:sz w:val="16"/>
           <w:szCs w:val="16"/>
         </w:rPr>
-        <w:t xml:space="preserve"> {{ </w:t>
-      </w:r>
-      <w:proofErr w:type="spellStart"/>
-      <w:r>
-        <w:rPr>
-          <w:bCs/>
-          <w:sz w:val="16"/>
-          <w:szCs w:val="16"/>
-        </w:rPr>
-        <w:t>powrot</w:t>
-      </w:r>
-      <w:proofErr w:type="spellEnd"/>
-      <w:r>
-        <w:rPr>
-          <w:bCs/>
-          <w:sz w:val="16"/>
-          <w:szCs w:val="16"/>
-        </w:rPr>
-        <w:t xml:space="preserve"> }}</w:t>
+        <w:t xml:space="preserve"> {{ powrot }}</w:t>
       </w:r>
       <w:r>
         <w:rPr>
@@ -691,7 +558,21 @@
           <w:szCs w:val="16"/>
         </w:rPr>
         <w:tab/>
-        <w:t>Powyższy przejazd na koszt wojska odbędę najkrótsza trasą środkami publicznego transportu zbiorowego kolejowego w klasie 2, w pociągach osobowych, pośpiesznych i ekspresowych, oraz autobusowego w komunikacji zwykłej i przyspieszonej albo łącznie transportem kolejowym i</w:t>
+        <w:t>Powyższy przejazd na koszt wojska odbędę najkrótsz</w:t>
+      </w:r>
+      <w:r>
+        <w:rPr>
+          <w:sz w:val="16"/>
+          <w:szCs w:val="16"/>
+        </w:rPr>
+        <w:t>ą</w:t>
+      </w:r>
+      <w:r>
+        <w:rPr>
+          <w:sz w:val="16"/>
+          <w:szCs w:val="16"/>
+        </w:rPr>
+        <w:t xml:space="preserve"> trasą środkami publicznego transportu zbiorowego kolejowego w klasie 2, w pociągach osobowych, pośpiesznych i ekspresowych, oraz autobusowego w komunikacji zwykłej i przyspieszonej albo łącznie transportem kolejowym i</w:t>
       </w:r>
       <w:r>
         <w:rPr>
@@ -857,23 +738,7 @@
           <w:sz w:val="16"/>
           <w:szCs w:val="16"/>
         </w:rPr>
-        <w:t xml:space="preserve"> {{ </w:t>
-      </w:r>
-      <w:proofErr w:type="spellStart"/>
-      <w:r>
-        <w:rPr>
-          <w:sz w:val="16"/>
-          <w:szCs w:val="16"/>
-        </w:rPr>
-        <w:t>nr_rozkazu</w:t>
-      </w:r>
-      <w:proofErr w:type="spellEnd"/>
-      <w:r>
-        <w:rPr>
-          <w:sz w:val="16"/>
-          <w:szCs w:val="16"/>
-        </w:rPr>
-        <w:t xml:space="preserve"> }}</w:t>
+        <w:t xml:space="preserve"> {{ nr_rozkazu }}</w:t>
       </w:r>
       <w:r>
         <w:rPr>
@@ -887,23 +752,7 @@
           <w:sz w:val="16"/>
           <w:szCs w:val="16"/>
         </w:rPr>
-        <w:t xml:space="preserve">{{ </w:t>
-      </w:r>
-      <w:proofErr w:type="spellStart"/>
-      <w:r>
-        <w:rPr>
-          <w:sz w:val="16"/>
-          <w:szCs w:val="16"/>
-        </w:rPr>
-        <w:t>data_rozkazu</w:t>
-      </w:r>
-      <w:proofErr w:type="spellEnd"/>
-      <w:r>
-        <w:rPr>
-          <w:sz w:val="16"/>
-          <w:szCs w:val="16"/>
-        </w:rPr>
-        <w:t xml:space="preserve"> }}</w:t>
+        <w:t>{{ data_rozkazu }}</w:t>
       </w:r>
     </w:p>
     <w:p>
@@ -941,15 +790,7 @@
           <w:sz w:val="16"/>
           <w:szCs w:val="16"/>
         </w:rPr>
-        <w:t xml:space="preserve">{{ </w:t>
-      </w:r>
-      <w:proofErr w:type="spellStart"/>
-      <w:r>
-        <w:rPr>
-          <w:sz w:val="16"/>
-          <w:szCs w:val="16"/>
-        </w:rPr>
-        <w:t>data</w:t>
+        <w:t>{{ data</w:t>
       </w:r>
       <w:r>
         <w:rPr>
@@ -963,15 +804,7 @@
           <w:sz w:val="16"/>
           <w:szCs w:val="16"/>
         </w:rPr>
-        <w:t>wyjazdu</w:t>
-      </w:r>
-      <w:proofErr w:type="spellEnd"/>
-      <w:r>
-        <w:rPr>
-          <w:sz w:val="16"/>
-          <w:szCs w:val="16"/>
-        </w:rPr>
-        <w:t xml:space="preserve"> }}</w:t>
+        <w:t>wyjazdu }}</w:t>
       </w:r>
       <w:r>
         <w:rPr>
@@ -986,25 +819,7 @@
           <w:sz w:val="16"/>
           <w:szCs w:val="16"/>
         </w:rPr>
-        <w:t xml:space="preserve">{{ </w:t>
-      </w:r>
-      <w:proofErr w:type="spellStart"/>
-      <w:r>
-        <w:rPr>
-          <w:bCs/>
-          <w:sz w:val="16"/>
-          <w:szCs w:val="16"/>
-        </w:rPr>
-        <w:t>data_powrotu</w:t>
-      </w:r>
-      <w:proofErr w:type="spellEnd"/>
-      <w:r>
-        <w:rPr>
-          <w:bCs/>
-          <w:sz w:val="16"/>
-          <w:szCs w:val="16"/>
-        </w:rPr>
-        <w:t xml:space="preserve"> }}.</w:t>
+        <w:t>{{ data_powrotu }}.</w:t>
       </w:r>
     </w:p>
     <w:p>
@@ -1147,23 +962,7 @@
           <w:sz w:val="16"/>
           <w:szCs w:val="16"/>
         </w:rPr>
-        <w:t xml:space="preserve">{{ </w:t>
-      </w:r>
-      <w:proofErr w:type="spellStart"/>
-      <w:r>
-        <w:rPr>
-          <w:sz w:val="16"/>
-          <w:szCs w:val="16"/>
-        </w:rPr>
-        <w:t>data_zlozenia</w:t>
-      </w:r>
-      <w:proofErr w:type="spellEnd"/>
-      <w:r>
-        <w:rPr>
-          <w:sz w:val="16"/>
-          <w:szCs w:val="16"/>
-        </w:rPr>
-        <w:t xml:space="preserve"> }}</w:t>
+        <w:t>{{ data_zlozenia }}</w:t>
       </w:r>
     </w:p>
     <w:p>
@@ -1371,17 +1170,100 @@
           <w:sz w:val="16"/>
           <w:szCs w:val="16"/>
         </w:rPr>
+        <w:t>{{ data_przed }}</w:t>
+      </w:r>
+      <w:r>
+        <w:rPr>
+          <w:sz w:val="16"/>
+          <w:szCs w:val="16"/>
+        </w:rPr>
+        <w:t xml:space="preserve"> </w:t>
+      </w:r>
+      <w:r>
+        <w:rPr>
+          <w:sz w:val="16"/>
+          <w:szCs w:val="16"/>
+        </w:rPr>
+        <w:t>stwierdzam, że</w:t>
+      </w:r>
+      <w:r>
+        <w:rPr>
+          <w:sz w:val="16"/>
+          <w:szCs w:val="16"/>
+        </w:rPr>
+        <w:t> </w:t>
+      </w:r>
+      <w:r>
+        <w:rPr>
+          <w:sz w:val="16"/>
+          <w:szCs w:val="16"/>
+        </w:rPr>
+        <w:t xml:space="preserve">wykorzystałem przysługujący mi raz w miesiącu przejazd na koszt wojska na </w:t>
+      </w:r>
+      <w:r>
+        <w:rPr>
+          <w:sz w:val="16"/>
+          <w:szCs w:val="16"/>
+        </w:rPr>
+        <w:t xml:space="preserve">{{ typ }} </w:t>
+      </w:r>
+      <w:r>
+        <w:rPr>
+          <w:sz w:val="16"/>
+          <w:szCs w:val="16"/>
+        </w:rPr>
+        <w:t>do m.</w:t>
+      </w:r>
+      <w:r>
+        <w:rPr>
+          <w:sz w:val="16"/>
+          <w:szCs w:val="16"/>
+        </w:rPr>
+        <w:t> </w:t>
+      </w:r>
+      <w:r>
+        <w:rPr>
+          <w:bCs/>
+          <w:sz w:val="16"/>
+          <w:szCs w:val="16"/>
+        </w:rPr>
+        <w:t>{{ miejscowosc }}</w:t>
+      </w:r>
+      <w:r>
+        <w:rPr>
+          <w:sz w:val="16"/>
+          <w:szCs w:val="16"/>
+        </w:rPr>
+        <w:t>, publicznym transportem zbiorowym (</w:t>
+      </w:r>
+      <w:r>
+        <w:rPr>
+          <w:sz w:val="16"/>
+          <w:szCs w:val="16"/>
+        </w:rPr>
         <w:t xml:space="preserve">{{ </w:t>
       </w:r>
-      <w:proofErr w:type="spellStart"/>
-      <w:r>
-        <w:rPr>
-          <w:sz w:val="16"/>
-          <w:szCs w:val="16"/>
-        </w:rPr>
-        <w:t>data_przed</w:t>
-      </w:r>
-      <w:proofErr w:type="spellEnd"/>
+      <w:r>
+        <w:rPr>
+          <w:sz w:val="16"/>
+          <w:szCs w:val="16"/>
+        </w:rPr>
+        <w:t>srodek</w:t>
+      </w:r>
+      <w:r>
+        <w:rPr>
+          <w:sz w:val="16"/>
+          <w:szCs w:val="16"/>
+        </w:rPr>
+        <w:t xml:space="preserve"> }}{{ typ_</w:t>
+      </w:r>
+      <w:r>
+        <w:rPr>
+          <w:sz w:val="16"/>
+          <w:szCs w:val="16"/>
+        </w:rPr>
+        <w:t>srodka</w:t>
+      </w:r>
       <w:r>
         <w:rPr>
           <w:sz w:val="16"/>
@@ -1394,6 +1276,20 @@
           <w:sz w:val="16"/>
           <w:szCs w:val="16"/>
         </w:rPr>
+        <w:t xml:space="preserve">) </w:t>
+      </w:r>
+      <w:r>
+        <w:rPr>
+          <w:sz w:val="16"/>
+          <w:szCs w:val="16"/>
+        </w:rPr>
+        <w:t>wnoszę o zwrot poniesionych</w:t>
+      </w:r>
+      <w:r>
+        <w:rPr>
+          <w:sz w:val="16"/>
+          <w:szCs w:val="16"/>
+        </w:rPr>
         <w:t xml:space="preserve"> </w:t>
       </w:r>
       <w:r>
@@ -1401,141 +1297,23 @@
           <w:sz w:val="16"/>
           <w:szCs w:val="16"/>
         </w:rPr>
-        <w:t>stwierdzam, że</w:t>
-      </w:r>
-      <w:r>
-        <w:rPr>
-          <w:sz w:val="16"/>
-          <w:szCs w:val="16"/>
-        </w:rPr>
-        <w:t> </w:t>
-      </w:r>
-      <w:r>
-        <w:rPr>
-          <w:sz w:val="16"/>
-          <w:szCs w:val="16"/>
-        </w:rPr>
-        <w:t xml:space="preserve">wykorzystałem przysługujący mi raz w miesiącu przejazd na koszt wojska na </w:t>
-      </w:r>
-      <w:r>
-        <w:rPr>
-          <w:sz w:val="16"/>
-          <w:szCs w:val="16"/>
-        </w:rPr>
-        <w:t xml:space="preserve">{{ typ }} </w:t>
-      </w:r>
-      <w:r>
-        <w:rPr>
-          <w:sz w:val="16"/>
-          <w:szCs w:val="16"/>
-        </w:rPr>
-        <w:t>do m.</w:t>
-      </w:r>
-      <w:r>
-        <w:rPr>
-          <w:sz w:val="16"/>
-          <w:szCs w:val="16"/>
-        </w:rPr>
-        <w:t> </w:t>
-      </w:r>
-      <w:r>
-        <w:rPr>
-          <w:bCs/>
-          <w:sz w:val="16"/>
-          <w:szCs w:val="16"/>
-        </w:rPr>
-        <w:t xml:space="preserve">{{ </w:t>
-      </w:r>
-      <w:proofErr w:type="spellStart"/>
-      <w:r>
-        <w:rPr>
-          <w:bCs/>
-          <w:sz w:val="16"/>
-          <w:szCs w:val="16"/>
-        </w:rPr>
-        <w:t>miejscowosc</w:t>
-      </w:r>
-      <w:proofErr w:type="spellEnd"/>
-      <w:r>
-        <w:rPr>
-          <w:bCs/>
-          <w:sz w:val="16"/>
-          <w:szCs w:val="16"/>
-        </w:rPr>
-        <w:t xml:space="preserve"> }}</w:t>
-      </w:r>
-      <w:r>
-        <w:rPr>
-          <w:sz w:val="16"/>
-          <w:szCs w:val="16"/>
-        </w:rPr>
-        <w:t>, publicznym transportem zbiorowym (</w:t>
-      </w:r>
-      <w:r>
-        <w:rPr>
-          <w:sz w:val="16"/>
-          <w:szCs w:val="16"/>
-        </w:rPr>
-        <w:t xml:space="preserve">{{ </w:t>
-      </w:r>
-      <w:proofErr w:type="spellStart"/>
-      <w:r>
-        <w:rPr>
-          <w:sz w:val="16"/>
-          <w:szCs w:val="16"/>
-        </w:rPr>
-        <w:t>srodek</w:t>
-      </w:r>
-      <w:proofErr w:type="spellEnd"/>
-      <w:r>
-        <w:rPr>
-          <w:sz w:val="16"/>
-          <w:szCs w:val="16"/>
-        </w:rPr>
-        <w:t xml:space="preserve"> }}{{ </w:t>
-      </w:r>
-      <w:proofErr w:type="spellStart"/>
-      <w:r>
-        <w:rPr>
-          <w:sz w:val="16"/>
-          <w:szCs w:val="16"/>
-        </w:rPr>
-        <w:t>typ_</w:t>
-      </w:r>
-      <w:r>
-        <w:rPr>
-          <w:sz w:val="16"/>
-          <w:szCs w:val="16"/>
-        </w:rPr>
-        <w:t>srodka</w:t>
-      </w:r>
-      <w:proofErr w:type="spellEnd"/>
-      <w:r>
-        <w:rPr>
-          <w:sz w:val="16"/>
-          <w:szCs w:val="16"/>
-        </w:rPr>
-        <w:t xml:space="preserve"> }}</w:t>
-      </w:r>
-      <w:r>
-        <w:rPr>
-          <w:sz w:val="16"/>
-          <w:szCs w:val="16"/>
-        </w:rPr>
-        <w:t xml:space="preserve">) </w:t>
-      </w:r>
-      <w:r>
-        <w:rPr>
-          <w:sz w:val="16"/>
-          <w:szCs w:val="16"/>
-        </w:rPr>
-        <w:t>wnoszę o zwrot poniesionych</w:t>
-      </w:r>
-      <w:r>
-        <w:rPr>
-          <w:sz w:val="16"/>
-          <w:szCs w:val="16"/>
-        </w:rPr>
+        <w:t xml:space="preserve"> kosztów, udokumentowanych biletami załączonymi do wniosku, w kwocie </w:t>
+      </w:r>
+      <w:r>
+        <w:rPr>
+          <w:sz w:val="16"/>
+          <w:szCs w:val="16"/>
+        </w:rPr>
+        <w:t xml:space="preserve">{{ kwota }} </w:t>
+      </w:r>
+      <w:r>
+        <w:rPr>
+          <w:sz w:val="16"/>
+          <w:szCs w:val="16"/>
+        </w:rPr>
+        <w:t>zł</w:t>
+      </w:r>
+      <w:r>
         <w:t xml:space="preserve"> </w:t>
       </w:r>
       <w:r>
@@ -1543,30 +1321,6 @@
           <w:sz w:val="16"/>
           <w:szCs w:val="16"/>
         </w:rPr>
-        <w:t xml:space="preserve"> kosztów, udokumentowanych biletami załączonymi do wniosku, w kwocie </w:t>
-      </w:r>
-      <w:r>
-        <w:rPr>
-          <w:sz w:val="16"/>
-          <w:szCs w:val="16"/>
-        </w:rPr>
-        <w:t xml:space="preserve">{{ kwota }} </w:t>
-      </w:r>
-      <w:r>
-        <w:rPr>
-          <w:sz w:val="16"/>
-          <w:szCs w:val="16"/>
-        </w:rPr>
-        <w:t>zł</w:t>
-      </w:r>
-      <w:r>
-        <w:t xml:space="preserve"> </w:t>
-      </w:r>
-      <w:r>
-        <w:rPr>
-          <w:sz w:val="16"/>
-          <w:szCs w:val="16"/>
-        </w:rPr>
         <w:t xml:space="preserve"> (słownie: </w:t>
       </w:r>
       <w:r>
@@ -1574,23 +1328,7 @@
           <w:sz w:val="16"/>
           <w:szCs w:val="16"/>
         </w:rPr>
-        <w:t xml:space="preserve">{{ </w:t>
-      </w:r>
-      <w:proofErr w:type="spellStart"/>
-      <w:r>
-        <w:rPr>
-          <w:sz w:val="16"/>
-          <w:szCs w:val="16"/>
-        </w:rPr>
-        <w:t>kwota_slownie</w:t>
-      </w:r>
-      <w:proofErr w:type="spellEnd"/>
-      <w:r>
-        <w:rPr>
-          <w:sz w:val="16"/>
-          <w:szCs w:val="16"/>
-        </w:rPr>
-        <w:t xml:space="preserve"> }}</w:t>
+        <w:t>{{ kwota_slownie }}</w:t>
       </w:r>
       <w:r>
         <w:rPr>

</xml_diff>